<commit_message>
added testing file of java
</commit_message>
<xml_diff>
--- a/Interfaces/interfaces.docx
+++ b/Interfaces/interfaces.docx
@@ -16,6 +16,24 @@
         <w:bidi w:val="0"/>
       </w:pPr>
     </w:p>
+    <w:p>
+      <w:pPr>
+        <w:bidi w:val="0"/>
+      </w:pPr>
+      <w:r>
+        <w:t xml:space="preserve">A Position is an object containing the location of an object </w:t>
+      </w:r>
+      <w:bookmarkStart w:id="0" w:name="_GoBack"/>
+      <w:bookmarkEnd w:id="0"/>
+      <w:r>
+        <w:t xml:space="preserve"> </w:t>
+      </w:r>
+    </w:p>
+    <w:p>
+      <w:pPr>
+        <w:bidi w:val="0"/>
+      </w:pPr>
+    </w:p>
     <w:tbl>
       <w:tblPr>
         <w:tblStyle w:val="TableGrid"/>
@@ -23,50 +41,86 @@
         <w:tblLook w:val="04A0" w:firstRow="1" w:lastRow="0" w:firstColumn="1" w:lastColumn="0" w:noHBand="0" w:noVBand="1"/>
       </w:tblPr>
       <w:tblGrid>
-        <w:gridCol w:w="1526"/>
-        <w:gridCol w:w="1657"/>
-        <w:gridCol w:w="1021"/>
-        <w:gridCol w:w="929"/>
-        <w:gridCol w:w="3992"/>
+        <w:gridCol w:w="1662"/>
+        <w:gridCol w:w="1646"/>
+        <w:gridCol w:w="1001"/>
+        <w:gridCol w:w="922"/>
+        <w:gridCol w:w="3894"/>
       </w:tblGrid>
       <w:tr>
         <w:trPr>
-          <w:trHeight w:val="587"/>
+          <w:trHeight w:val="376"/>
         </w:trPr>
         <w:tc>
           <w:tcPr>
             <w:tcW w:w="1526" w:type="dxa"/>
-            <w:tcBorders>
+            <w:vMerge w:val="restart"/>
+            <w:tcBorders>
+              <w:top w:val="single" w:sz="12" w:space="0" w:color="auto"/>
+              <w:left w:val="single" w:sz="12" w:space="0" w:color="auto"/>
+              <w:right w:val="single" w:sz="12" w:space="0" w:color="auto"/>
+            </w:tcBorders>
+          </w:tcPr>
+          <w:p>
+            <w:pPr>
+              <w:bidi w:val="0"/>
+              <w:rPr>
+                <w:b/>
+                <w:bCs/>
+              </w:rPr>
+            </w:pPr>
+            <w:proofErr w:type="spellStart"/>
+            <w:r>
+              <w:rPr>
+                <w:b/>
+                <w:bCs/>
+              </w:rPr>
+              <w:t>getCoordinate</w:t>
+            </w:r>
+            <w:proofErr w:type="spellEnd"/>
+            <w:r>
+              <w:rPr>
+                <w:b/>
+                <w:bCs/>
+              </w:rPr>
+              <w:t>()</w:t>
+            </w:r>
+          </w:p>
+        </w:tc>
+        <w:tc>
+          <w:tcPr>
+            <w:tcW w:w="1657" w:type="dxa"/>
+            <w:tcBorders>
+              <w:top w:val="single" w:sz="12" w:space="0" w:color="auto"/>
+              <w:left w:val="single" w:sz="12" w:space="0" w:color="auto"/>
               <w:bottom w:val="single" w:sz="12" w:space="0" w:color="auto"/>
             </w:tcBorders>
           </w:tcPr>
           <w:p>
             <w:pPr>
               <w:bidi w:val="0"/>
+              <w:rPr>
+                <w:b/>
+                <w:bCs/>
+              </w:rPr>
             </w:pPr>
             <w:r>
-              <w:t xml:space="preserve">Method </w:t>
+              <w:rPr>
+                <w:b/>
+                <w:bCs/>
+              </w:rPr>
+              <w:t>Description</w:t>
             </w:r>
           </w:p>
         </w:tc>
         <w:tc>
           <w:tcPr>
-            <w:tcW w:w="1657" w:type="dxa"/>
-            <w:tcBorders>
+            <w:tcW w:w="5942" w:type="dxa"/>
+            <w:gridSpan w:val="3"/>
+            <w:tcBorders>
+              <w:top w:val="single" w:sz="12" w:space="0" w:color="auto"/>
               <w:bottom w:val="single" w:sz="12" w:space="0" w:color="auto"/>
-            </w:tcBorders>
-          </w:tcPr>
-          <w:p>
-            <w:pPr>
-              <w:bidi w:val="0"/>
-            </w:pPr>
-          </w:p>
-        </w:tc>
-        <w:tc>
-          <w:tcPr>
-            <w:tcW w:w="1021" w:type="dxa"/>
-            <w:tcBorders>
-              <w:bottom w:val="single" w:sz="12" w:space="0" w:color="auto"/>
+              <w:right w:val="single" w:sz="12" w:space="0" w:color="auto"/>
             </w:tcBorders>
           </w:tcPr>
           <w:p>
@@ -74,39 +128,13 @@
               <w:bidi w:val="0"/>
             </w:pPr>
             <w:r>
-              <w:t>Name</w:t>
+              <w:t xml:space="preserve">Return the </w:t>
             </w:r>
-          </w:p>
-        </w:tc>
-        <w:tc>
-          <w:tcPr>
-            <w:tcW w:w="929" w:type="dxa"/>
-            <w:tcBorders>
-              <w:bottom w:val="single" w:sz="12" w:space="0" w:color="auto"/>
-            </w:tcBorders>
-          </w:tcPr>
-          <w:p>
-            <w:pPr>
-              <w:bidi w:val="0"/>
-            </w:pPr>
             <w:r>
-              <w:t>type</w:t>
+              <w:t xml:space="preserve"> coordinate </w:t>
             </w:r>
-          </w:p>
-        </w:tc>
-        <w:tc>
-          <w:tcPr>
-            <w:tcW w:w="3992" w:type="dxa"/>
-            <w:tcBorders>
-              <w:bottom w:val="single" w:sz="12" w:space="0" w:color="auto"/>
-            </w:tcBorders>
-          </w:tcPr>
-          <w:p>
-            <w:pPr>
-              <w:bidi w:val="0"/>
-            </w:pPr>
             <w:r>
-              <w:t xml:space="preserve"> </w:t>
+              <w:t xml:space="preserve">of a </w:t>
             </w:r>
           </w:p>
         </w:tc>
@@ -118,9 +146,8 @@
         <w:tc>
           <w:tcPr>
             <w:tcW w:w="1526" w:type="dxa"/>
-            <w:vMerge w:val="restart"/>
-            <w:tcBorders>
-              <w:top w:val="single" w:sz="12" w:space="0" w:color="auto"/>
+            <w:vMerge/>
+            <w:tcBorders>
               <w:left w:val="single" w:sz="12" w:space="0" w:color="auto"/>
               <w:right w:val="single" w:sz="12" w:space="0" w:color="auto"/>
             </w:tcBorders>
@@ -129,14 +156,6 @@
             <w:pPr>
               <w:bidi w:val="0"/>
             </w:pPr>
-            <w:r>
-              <w:t>getCo</w:t>
-            </w:r>
-            <w:bookmarkStart w:id="0" w:name="_GoBack"/>
-            <w:bookmarkEnd w:id="0"/>
-            <w:r>
-              <w:t>ordinate</w:t>
-            </w:r>
           </w:p>
         </w:tc>
         <w:tc>
@@ -151,65 +170,16 @@
           <w:p>
             <w:pPr>
               <w:bidi w:val="0"/>
+              <w:rPr>
+                <w:b/>
+                <w:bCs/>
+              </w:rPr>
             </w:pPr>
             <w:r>
-              <w:t>Description</w:t>
-            </w:r>
-          </w:p>
-        </w:tc>
-        <w:tc>
-          <w:tcPr>
-            <w:tcW w:w="5942" w:type="dxa"/>
-            <w:gridSpan w:val="3"/>
-            <w:tcBorders>
-              <w:top w:val="single" w:sz="12" w:space="0" w:color="auto"/>
-              <w:bottom w:val="single" w:sz="12" w:space="0" w:color="auto"/>
-              <w:right w:val="single" w:sz="12" w:space="0" w:color="auto"/>
-            </w:tcBorders>
-          </w:tcPr>
-          <w:p>
-            <w:pPr>
-              <w:bidi w:val="0"/>
-            </w:pPr>
-            <w:r>
-              <w:t>The x coordinate of the position</w:t>
-            </w:r>
-          </w:p>
-        </w:tc>
-      </w:tr>
-      <w:tr>
-        <w:trPr>
-          <w:trHeight w:val="376"/>
-        </w:trPr>
-        <w:tc>
-          <w:tcPr>
-            <w:tcW w:w="1526" w:type="dxa"/>
-            <w:vMerge/>
-            <w:tcBorders>
-              <w:left w:val="single" w:sz="12" w:space="0" w:color="auto"/>
-              <w:right w:val="single" w:sz="12" w:space="0" w:color="auto"/>
-            </w:tcBorders>
-          </w:tcPr>
-          <w:p>
-            <w:pPr>
-              <w:bidi w:val="0"/>
-            </w:pPr>
-          </w:p>
-        </w:tc>
-        <w:tc>
-          <w:tcPr>
-            <w:tcW w:w="1657" w:type="dxa"/>
-            <w:tcBorders>
-              <w:top w:val="single" w:sz="12" w:space="0" w:color="auto"/>
-              <w:left w:val="single" w:sz="12" w:space="0" w:color="auto"/>
-              <w:bottom w:val="single" w:sz="12" w:space="0" w:color="auto"/>
-            </w:tcBorders>
-          </w:tcPr>
-          <w:p>
-            <w:pPr>
-              <w:bidi w:val="0"/>
-            </w:pPr>
-            <w:r>
+              <w:rPr>
+                <w:b/>
+                <w:bCs/>
+              </w:rPr>
               <w:t>Arguments</w:t>
             </w:r>
           </w:p>
@@ -293,8 +263,16 @@
           <w:p>
             <w:pPr>
               <w:bidi w:val="0"/>
+              <w:rPr>
+                <w:b/>
+                <w:bCs/>
+              </w:rPr>
             </w:pPr>
             <w:r>
+              <w:rPr>
+                <w:b/>
+                <w:bCs/>
+              </w:rPr>
               <w:t>Return</w:t>
             </w:r>
           </w:p>

</xml_diff>